<commit_message>
add new reference paper
</commit_message>
<xml_diff>
--- a/Lessons/材料科学与工程前沿/期末论文/赵朝阳-b20170427-期末论文.docx
+++ b/Lessons/材料科学与工程前沿/期末论文/赵朝阳-b20170427-期末论文.docx
@@ -3,131 +3,259 @@
 <w:document xmlns:wpc="http://schemas.microsoft.com/office/word/2010/wordprocessingCanvas" xmlns:cx="http://schemas.microsoft.com/office/drawing/2014/chartex" xmlns:cx1="http://schemas.microsoft.com/office/drawing/2015/9/8/chartex" xmlns:cx2="http://schemas.microsoft.com/office/drawing/2015/10/21/chartex" xmlns:cx3="http://schemas.microsoft.com/office/drawing/2016/5/9/chartex" xmlns:cx4="http://schemas.microsoft.com/office/drawing/2016/5/10/chartex" xmlns:cx5="http://schemas.microsoft.com/office/drawing/2016/5/11/chartex" xmlns:cx6="http://schemas.microsoft.com/office/drawing/2016/5/12/chartex" xmlns:cx7="http://schemas.microsoft.com/office/drawing/2016/5/13/chartex" xmlns:cx8="http://schemas.microsoft.com/office/drawing/2016/5/14/chartex" xmlns:mc="http://schemas.openxmlformats.org/markup-compatibility/2006" xmlns:aink="http://schemas.microsoft.com/office/drawing/2016/ink" xmlns:am3d="http://schemas.microsoft.com/office/drawing/2017/model3d" xmlns:o="urn:schemas-microsoft-com:office:office" xmlns:r="http://schemas.openxmlformats.org/officeDocument/2006/relationships" xmlns:m="http://schemas.openxmlformats.org/officeDocument/2006/math" xmlns:v="urn:schemas-microsoft-com:vml" xmlns:wp14="http://schemas.microsoft.com/office/word/2010/wordprocessingDrawing" xmlns:wp="http://schemas.openxmlformats.org/drawingml/2006/wordprocessingDrawing" xmlns:w10="urn:schemas-microsoft-com:office:word" xmlns:w="http://schemas.openxmlformats.org/wordprocessingml/2006/main" xmlns:w14="http://schemas.microsoft.com/office/word/2010/wordml" xmlns:w15="http://schemas.microsoft.com/office/word/2012/wordml" xmlns:w16cid="http://schemas.microsoft.com/office/word/2016/wordml/cid" xmlns:w16se="http://schemas.microsoft.com/office/word/2015/wordml/symex" xmlns:wpg="http://schemas.microsoft.com/office/word/2010/wordprocessingGroup" xmlns:wpi="http://schemas.microsoft.com/office/word/2010/wordprocessingInk" xmlns:wne="http://schemas.microsoft.com/office/word/2006/wordml" xmlns:wps="http://schemas.microsoft.com/office/word/2010/wordprocessingShape" mc:Ignorable="w14 w15 w16se w16cid wp14">
   <w:body>
     <w:p>
-      <w:r>
-        <w:rPr>
-          <w:rFonts w:hint="eastAsia"/>
+      <w:pPr>
+        <w:rPr>
+          <w:b/>
+          <w:sz w:val="36"/>
+        </w:rPr>
+      </w:pPr>
+      <w:r>
+        <w:rPr>
+          <w:rFonts w:hint="eastAsia"/>
+          <w:b/>
+          <w:sz w:val="36"/>
         </w:rPr>
         <w:t>抽签结果：</w:t>
       </w:r>
     </w:p>
     <w:p>
-      <w:r>
-        <w:rPr>
-          <w:rFonts w:hint="eastAsia"/>
+      <w:pPr>
+        <w:rPr>
+          <w:b/>
+          <w:sz w:val="36"/>
+        </w:rPr>
+      </w:pPr>
+      <w:r>
+        <w:rPr>
+          <w:rFonts w:hint="eastAsia"/>
+          <w:b/>
+          <w:sz w:val="36"/>
         </w:rPr>
         <w:t>第十二周</w:t>
       </w:r>
       <w:r>
         <w:rPr>
           <w:rFonts w:hint="eastAsia"/>
+          <w:b/>
+          <w:sz w:val="36"/>
         </w:rPr>
         <w:t xml:space="preserve"> </w:t>
       </w:r>
       <w:r>
         <w:rPr>
           <w:rFonts w:hint="eastAsia"/>
+          <w:b/>
+          <w:sz w:val="36"/>
         </w:rPr>
         <w:t>周二</w:t>
       </w:r>
       <w:r>
         <w:rPr>
           <w:rFonts w:hint="eastAsia"/>
+          <w:b/>
+          <w:sz w:val="36"/>
         </w:rPr>
         <w:t xml:space="preserve"> </w:t>
       </w:r>
       <w:r>
         <w:rPr>
           <w:rFonts w:hint="eastAsia"/>
+          <w:b/>
+          <w:sz w:val="36"/>
         </w:rPr>
         <w:t>赵海雷教授</w:t>
       </w:r>
       <w:r>
         <w:rPr>
           <w:rFonts w:hint="eastAsia"/>
+          <w:b/>
+          <w:sz w:val="36"/>
         </w:rPr>
         <w:t xml:space="preserve"> </w:t>
       </w:r>
       <w:r>
         <w:rPr>
           <w:rFonts w:hint="eastAsia"/>
+          <w:b/>
+          <w:sz w:val="36"/>
         </w:rPr>
         <w:t>《新能源材料研究的必要性》</w:t>
       </w:r>
     </w:p>
     <w:p/>
+    <w:p/>
+    <w:p/>
+    <w:p/>
+    <w:p/>
     <w:p>
-      <w:r>
-        <w:rPr>
-          <w:rFonts w:hint="eastAsia"/>
-        </w:rPr>
-        <w:t>新能源材料——</w:t>
-      </w:r>
-      <w:proofErr w:type="gramStart"/>
-      <w:r>
-        <w:rPr>
-          <w:rFonts w:hint="eastAsia"/>
-        </w:rPr>
-        <w:t>锂</w:t>
-      </w:r>
-      <w:proofErr w:type="gramEnd"/>
-      <w:r>
-        <w:rPr>
-          <w:rFonts w:hint="eastAsia"/>
-        </w:rPr>
-        <w:t>离子二次电池的应用及发展状况</w:t>
-      </w:r>
+      <w:pPr>
+        <w:rPr>
+          <w:rFonts w:hint="eastAsia"/>
+        </w:rPr>
+      </w:pPr>
     </w:p>
     <w:p>
-      <w:r>
-        <w:rPr>
-          <w:rFonts w:hint="eastAsia"/>
-        </w:rPr>
-        <w:t>姓名：赵朝阳</w:t>
+      <w:pPr>
+        <w:jc w:val="center"/>
+        <w:rPr>
+          <w:b/>
+          <w:sz w:val="44"/>
+        </w:rPr>
+      </w:pPr>
+      <w:r>
+        <w:rPr>
+          <w:rFonts w:hint="eastAsia"/>
+          <w:b/>
+          <w:sz w:val="56"/>
+        </w:rPr>
+        <w:t>新能源材料</w:t>
       </w:r>
     </w:p>
     <w:p>
-      <w:r>
-        <w:rPr>
-          <w:rFonts w:hint="eastAsia"/>
-        </w:rPr>
-        <w:t>学号：</w:t>
-      </w:r>
-      <w:r>
-        <w:rPr>
-          <w:rFonts w:hint="eastAsia"/>
-        </w:rPr>
-        <w:t>B</w:t>
-      </w:r>
-      <w:r>
-        <w:t>20170427</w:t>
+      <w:pPr>
+        <w:jc w:val="right"/>
+        <w:rPr>
+          <w:b/>
+          <w:sz w:val="32"/>
+        </w:rPr>
+      </w:pPr>
+      <w:r>
+        <w:rPr>
+          <w:rFonts w:hint="eastAsia"/>
+          <w:b/>
+          <w:sz w:val="32"/>
+        </w:rPr>
+        <w:t>——</w:t>
+      </w:r>
+      <w:proofErr w:type="gramStart"/>
+      <w:r>
+        <w:rPr>
+          <w:rFonts w:hint="eastAsia"/>
+          <w:b/>
+          <w:sz w:val="32"/>
+        </w:rPr>
+        <w:t>锂</w:t>
+      </w:r>
+      <w:proofErr w:type="gramEnd"/>
+      <w:r>
+        <w:rPr>
+          <w:rFonts w:hint="eastAsia"/>
+          <w:b/>
+          <w:sz w:val="32"/>
+        </w:rPr>
+        <w:t>离子二次电池的应用及发展状况</w:t>
       </w:r>
     </w:p>
     <w:p>
       <w:pPr>
-        <w:rPr>
-          <w:rFonts w:hint="eastAsia"/>
-        </w:rPr>
-      </w:pPr>
-      <w:r>
-        <w:rPr>
-          <w:rFonts w:hint="eastAsia"/>
-        </w:rPr>
-        <w:t>邮箱：</w:t>
-      </w:r>
-      <w:r>
-        <w:rPr>
-          <w:rFonts w:hint="eastAsia"/>
-        </w:rPr>
-        <w:t>2199474541@qq.com</w:t>
-      </w:r>
+        <w:jc w:val="center"/>
+        <w:rPr>
+          <w:b/>
+          <w:sz w:val="40"/>
+        </w:rPr>
+      </w:pPr>
     </w:p>
     <w:p>
       <w:pPr>
+        <w:jc w:val="center"/>
+        <w:rPr>
+          <w:rFonts w:hint="eastAsia"/>
+          <w:b/>
+          <w:sz w:val="40"/>
+        </w:rPr>
+      </w:pPr>
+    </w:p>
+    <w:p>
+      <w:pPr>
+        <w:ind w:leftChars="1300" w:left="2730"/>
         <w:jc w:val="left"/>
-      </w:pPr>
-      <w:r>
-        <w:rPr>
-          <w:rFonts w:hint="eastAsia"/>
+        <w:rPr>
+          <w:b/>
+          <w:sz w:val="36"/>
+        </w:rPr>
+      </w:pPr>
+      <w:r>
+        <w:rPr>
+          <w:rFonts w:hint="eastAsia"/>
+          <w:b/>
+          <w:sz w:val="36"/>
+        </w:rPr>
+        <w:t>姓名：赵朝阳</w:t>
+      </w:r>
+    </w:p>
+    <w:p>
+      <w:pPr>
+        <w:ind w:leftChars="1300" w:left="2730"/>
+        <w:jc w:val="left"/>
+        <w:rPr>
+          <w:b/>
+          <w:sz w:val="36"/>
+        </w:rPr>
+      </w:pPr>
+      <w:r>
+        <w:rPr>
+          <w:rFonts w:hint="eastAsia"/>
+          <w:b/>
+          <w:sz w:val="36"/>
+        </w:rPr>
+        <w:t>学号：</w:t>
+      </w:r>
+      <w:r>
+        <w:rPr>
+          <w:rFonts w:hint="eastAsia"/>
+          <w:b/>
+          <w:sz w:val="36"/>
+        </w:rPr>
+        <w:t>B</w:t>
+      </w:r>
+      <w:r>
+        <w:rPr>
+          <w:b/>
+          <w:sz w:val="36"/>
+        </w:rPr>
+        <w:t>20170427</w:t>
+      </w:r>
+    </w:p>
+    <w:p>
+      <w:pPr>
+        <w:ind w:leftChars="1300" w:left="2730"/>
+        <w:jc w:val="left"/>
+        <w:rPr>
+          <w:b/>
+          <w:sz w:val="36"/>
+        </w:rPr>
+      </w:pPr>
+      <w:r>
+        <w:rPr>
+          <w:rFonts w:hint="eastAsia"/>
+          <w:b/>
+          <w:sz w:val="36"/>
+        </w:rPr>
+        <w:t>邮箱：</w:t>
+      </w:r>
+      <w:r>
+        <w:rPr>
+          <w:rFonts w:hint="eastAsia"/>
+          <w:b/>
+          <w:sz w:val="36"/>
+        </w:rPr>
+        <w:t>2199474541@qq.com</w:t>
+      </w:r>
+    </w:p>
+    <w:p>
+      <w:pPr>
+        <w:ind w:leftChars="1300" w:left="2730"/>
+        <w:jc w:val="left"/>
+        <w:rPr>
+          <w:b/>
+          <w:sz w:val="36"/>
+        </w:rPr>
+      </w:pPr>
+      <w:r>
+        <w:rPr>
+          <w:rFonts w:hint="eastAsia"/>
+          <w:b/>
+          <w:sz w:val="36"/>
         </w:rPr>
         <w:t>学院：国家材料服役安全中心</w:t>
       </w:r>
@@ -801,40 +929,50 @@
           <w:sz w:val="18"/>
           <w:szCs w:val="18"/>
         </w:rPr>
-        <w:t xml:space="preserve">KEY </w:t>
-      </w:r>
-      <w:proofErr w:type="gramStart"/>
-      <w:r>
-        <w:rPr>
-          <w:rFonts w:hint="eastAsia"/>
-          <w:b/>
+        <w:t>KEY WORDS</w:t>
+      </w:r>
+      <w:r>
+        <w:rPr>
+          <w:rFonts w:hint="eastAsia"/>
           <w:sz w:val="18"/>
           <w:szCs w:val="18"/>
         </w:rPr>
-        <w:t>WORDS</w:t>
-      </w:r>
-      <w:r>
-        <w:rPr>
-          <w:rFonts w:hint="eastAsia"/>
+        <w:t xml:space="preserve">  </w:t>
+      </w:r>
+      <w:r>
+        <w:rPr>
           <w:sz w:val="18"/>
           <w:szCs w:val="18"/>
         </w:rPr>
-        <w:t xml:space="preserve">  </w:t>
+        <w:t>new energy material</w:t>
       </w:r>
       <w:r>
         <w:rPr>
           <w:sz w:val="18"/>
           <w:szCs w:val="18"/>
         </w:rPr>
-        <w:t>new</w:t>
-      </w:r>
-      <w:proofErr w:type="gramEnd"/>
+        <w:t>；</w:t>
+      </w:r>
       <w:r>
         <w:rPr>
           <w:sz w:val="18"/>
           <w:szCs w:val="18"/>
         </w:rPr>
-        <w:t xml:space="preserve"> energy material; Li-ion secondary battery; Li-ion battery anode material</w:t>
+        <w:t xml:space="preserve"> Li-ion secondary battery</w:t>
+      </w:r>
+      <w:r>
+        <w:rPr>
+          <w:sz w:val="18"/>
+          <w:szCs w:val="18"/>
+        </w:rPr>
+        <w:t>；</w:t>
+      </w:r>
+      <w:r>
+        <w:rPr>
+          <w:sz w:val="18"/>
+          <w:szCs w:val="18"/>
+        </w:rPr>
+        <w:t xml:space="preserve"> Li-ion battery anode material</w:t>
       </w:r>
     </w:p>
     <w:p>
@@ -868,7 +1006,7 @@
         <w:rPr>
           <w:rFonts w:hint="eastAsia"/>
         </w:rPr>
-        <w:t>;</w:t>
+        <w:t>；</w:t>
       </w:r>
       <w:r>
         <w:rPr>
@@ -916,7 +1054,7 @@
         <w:rPr>
           <w:rFonts w:hint="eastAsia"/>
         </w:rPr>
-        <w:t>;</w:t>
+        <w:t>；</w:t>
       </w:r>
       <w:r>
         <w:rPr>
@@ -1024,7 +1162,7 @@
         <w:rPr>
           <w:rFonts w:hint="eastAsia"/>
         </w:rPr>
-        <w:t>(</w:t>
+        <w:t>（</w:t>
       </w:r>
       <w:r>
         <w:rPr>
@@ -1050,7 +1188,7 @@
         <w:rPr>
           <w:rFonts w:hint="eastAsia"/>
         </w:rPr>
-        <w:t>)</w:t>
+        <w:t>）</w:t>
       </w:r>
       <w:r>
         <w:rPr>
@@ -1190,7 +1328,21 @@
         <w:t>，</w:t>
       </w:r>
       <w:r>
-        <w:t>当时主要集中在以金属</w:t>
+        <w:t>当时主要集中在以金属锂及其合金为负极的锂二次电池体系上。</w:t>
+      </w:r>
+      <w:r>
+        <w:t>1980</w:t>
+      </w:r>
+      <w:r>
+        <w:t>年法国科学家</w:t>
+      </w:r>
+      <w:proofErr w:type="spellStart"/>
+      <w:r>
+        <w:t>M.Armand</w:t>
+      </w:r>
+      <w:proofErr w:type="spellEnd"/>
+      <w:r>
+        <w:t>提出锂的石墨嵌入化合物可以作为</w:t>
       </w:r>
       <w:proofErr w:type="gramStart"/>
       <w:r>
@@ -1198,130 +1350,108 @@
       </w:r>
       <w:proofErr w:type="gramEnd"/>
       <w:r>
-        <w:t>及其合金为负极的锂二次电池体系上。</w:t>
-      </w:r>
-      <w:r>
-        <w:t>1980</w:t>
-      </w:r>
-      <w:r>
-        <w:t>年法国科学家</w:t>
+        <w:t>二次电池的负极</w:t>
+      </w:r>
+      <w:r>
+        <w:t>，</w:t>
+      </w:r>
+      <w:r>
+        <w:t>引起了人们的关注。就在同一年</w:t>
+      </w:r>
+      <w:r>
+        <w:t>，</w:t>
+      </w:r>
+      <w:r>
+        <w:t>美国学者</w:t>
+      </w:r>
+      <w:r>
+        <w:t>Goodenough</w:t>
+      </w:r>
+      <w:r>
+        <w:t>合成出嵌入化合物</w:t>
+      </w:r>
+      <w:r>
+        <w:t>LiTO</w:t>
+      </w:r>
+      <w:r>
+        <w:rPr>
+          <w:vertAlign w:val="subscript"/>
+        </w:rPr>
+        <w:t>2</w:t>
+      </w:r>
+      <w:r>
+        <w:t>(T=Co</w:t>
+      </w:r>
+      <w:r>
+        <w:t>，</w:t>
+      </w:r>
+      <w:r>
+        <w:t>Ni</w:t>
+      </w:r>
+      <w:r>
+        <w:t>，</w:t>
       </w:r>
       <w:proofErr w:type="spellStart"/>
       <w:r>
-        <w:t>M.Armand</w:t>
+        <w:t>Mn</w:t>
       </w:r>
       <w:proofErr w:type="spellEnd"/>
       <w:r>
-        <w:t>提出锂的石墨嵌入化合物可以作为</w:t>
+        <w:t>)</w:t>
+      </w:r>
+      <w:r>
+        <w:t>，</w:t>
+      </w:r>
+      <w:r>
+        <w:t>并且发现其中的锂离子可以可逆的</w:t>
       </w:r>
       <w:proofErr w:type="gramStart"/>
       <w:r>
+        <w:t>脱嵌和</w:t>
+      </w:r>
+      <w:proofErr w:type="gramEnd"/>
+      <w:r>
+        <w:t>嵌入。这样</w:t>
+      </w:r>
+      <w:r>
+        <w:t>，</w:t>
+      </w:r>
+      <w:r>
+        <w:t>经过近</w:t>
+      </w:r>
+      <w:r>
+        <w:t>20</w:t>
+      </w:r>
+      <w:r>
+        <w:t>年的探索</w:t>
+      </w:r>
+      <w:r>
+        <w:t>，</w:t>
+      </w:r>
+      <w:r>
+        <w:t>用具有石墨结构的碳材料取代金属</w:t>
+      </w:r>
+      <w:proofErr w:type="gramStart"/>
+      <w:r>
         <w:t>锂</w:t>
       </w:r>
       <w:proofErr w:type="gramEnd"/>
       <w:r>
-        <w:t>二次电池的负极</w:t>
+        <w:t>负极</w:t>
       </w:r>
       <w:r>
         <w:t>，</w:t>
       </w:r>
       <w:r>
-        <w:t>引起了人们的关注。就在同一年</w:t>
-      </w:r>
-      <w:r>
-        <w:t>，</w:t>
-      </w:r>
-      <w:r>
-        <w:t>美国学者</w:t>
-      </w:r>
-      <w:r>
-        <w:t>Goodenough</w:t>
-      </w:r>
-      <w:r>
-        <w:t>合成出嵌入化合物</w:t>
-      </w:r>
-      <w:r>
-        <w:t>LiTO</w:t>
-      </w:r>
-      <w:r>
-        <w:rPr>
-          <w:vertAlign w:val="subscript"/>
-        </w:rPr>
-        <w:t>2</w:t>
-      </w:r>
-      <w:r>
-        <w:t>(T=Co</w:t>
-      </w:r>
-      <w:r>
-        <w:t>，</w:t>
-      </w:r>
-      <w:r>
-        <w:t>Ni</w:t>
-      </w:r>
-      <w:r>
-        <w:t>，</w:t>
-      </w:r>
-      <w:proofErr w:type="spellStart"/>
-      <w:r>
-        <w:t>Mn</w:t>
-      </w:r>
-      <w:proofErr w:type="spellEnd"/>
-      <w:r>
-        <w:t>)</w:t>
-      </w:r>
-      <w:r>
-        <w:t>，</w:t>
-      </w:r>
-      <w:r>
-        <w:t>并且发现其中的锂离子可以可逆的</w:t>
+        <w:t>正极则</w:t>
       </w:r>
       <w:proofErr w:type="gramStart"/>
       <w:r>
-        <w:t>脱嵌和</w:t>
+        <w:t>用锂与过</w:t>
       </w:r>
       <w:proofErr w:type="gramEnd"/>
       <w:r>
-        <w:t>嵌入。这样</w:t>
-      </w:r>
-      <w:r>
-        <w:t>，</w:t>
-      </w:r>
-      <w:r>
-        <w:t>经过近</w:t>
-      </w:r>
-      <w:r>
-        <w:t>20</w:t>
-      </w:r>
-      <w:r>
-        <w:t>年的探索</w:t>
-      </w:r>
-      <w:r>
-        <w:t>，</w:t>
-      </w:r>
-      <w:r>
-        <w:t>用具有石墨结构的碳材料取代金属</w:t>
-      </w:r>
-      <w:proofErr w:type="gramStart"/>
-      <w:r>
-        <w:t>锂</w:t>
-      </w:r>
-      <w:proofErr w:type="gramEnd"/>
-      <w:r>
-        <w:t>负极</w:t>
-      </w:r>
-      <w:r>
-        <w:t>，</w:t>
-      </w:r>
-      <w:r>
-        <w:t>正极则</w:t>
-      </w:r>
-      <w:proofErr w:type="gramStart"/>
-      <w:r>
-        <w:t>用锂与过渡</w:t>
-      </w:r>
-      <w:proofErr w:type="gramEnd"/>
-      <w:r>
-        <w:t>金属的复合氧化物</w:t>
+        <w:t>渡金属的复合氧化物</w:t>
       </w:r>
       <w:r>
         <w:t>，</w:t>
@@ -1870,9 +2000,6 @@
           <w:p>
             <w:pPr>
               <w:jc w:val="center"/>
-              <w:rPr>
-                <w:rFonts w:hint="eastAsia"/>
-              </w:rPr>
             </w:pPr>
             <w:r>
               <w:rPr>
@@ -2107,7 +2234,13 @@
               <w:t>的碳化物（L</w:t>
             </w:r>
             <w:r>
-              <w:t>iC6</w:t>
+              <w:t>iC</w:t>
+            </w:r>
+            <w:r>
+              <w:rPr>
+                <w:vertAlign w:val="subscript"/>
+              </w:rPr>
+              <w:t>6</w:t>
             </w:r>
             <w:r>
               <w:rPr>
@@ -2526,7 +2659,7 @@
         <w:pStyle w:val="afffb"/>
         <w:ind w:firstLine="361"/>
         <w:rPr>
-          <w:rFonts w:ascii="黑体" w:eastAsia="黑体" w:hAnsi="黑体" w:hint="eastAsia"/>
+          <w:rFonts w:ascii="黑体" w:eastAsia="黑体" w:hAnsi="黑体"/>
           <w:b/>
         </w:rPr>
       </w:pPr>
@@ -2777,7 +2910,7 @@
         <w:rPr>
           <w:rFonts w:hint="eastAsia"/>
         </w:rPr>
-        <w:t>目前电动汽车、航天和储能等方面所需的大容量</w:t>
+        <w:t>目前电动汽车、航天和储能等方面所需的大容量锂离子电池也在竞相开发中。由于小型</w:t>
       </w:r>
       <w:proofErr w:type="gramStart"/>
       <w:r>
@@ -2791,20 +2924,6 @@
         <w:rPr>
           <w:rFonts w:hint="eastAsia"/>
         </w:rPr>
-        <w:t>离子电池也在竞相开发中。由于小型</w:t>
-      </w:r>
-      <w:proofErr w:type="gramStart"/>
-      <w:r>
-        <w:rPr>
-          <w:rFonts w:hint="eastAsia"/>
-        </w:rPr>
-        <w:t>锂</w:t>
-      </w:r>
-      <w:proofErr w:type="gramEnd"/>
-      <w:r>
-        <w:rPr>
-          <w:rFonts w:hint="eastAsia"/>
-        </w:rPr>
         <w:t>离子电池的生产技术相对成熟</w:t>
       </w:r>
       <w:r>
@@ -2817,35 +2936,7 @@
         <w:rPr>
           <w:rFonts w:hint="eastAsia"/>
         </w:rPr>
-        <w:t>各种有关</w:t>
-      </w:r>
-      <w:proofErr w:type="gramStart"/>
-      <w:r>
-        <w:rPr>
-          <w:rFonts w:hint="eastAsia"/>
-        </w:rPr>
-        <w:t>锂</w:t>
-      </w:r>
-      <w:proofErr w:type="gramEnd"/>
-      <w:r>
-        <w:rPr>
-          <w:rFonts w:hint="eastAsia"/>
-        </w:rPr>
-        <w:t>离子电池的新技术往往首先应用于小型</w:t>
-      </w:r>
-      <w:proofErr w:type="gramStart"/>
-      <w:r>
-        <w:rPr>
-          <w:rFonts w:hint="eastAsia"/>
-        </w:rPr>
-        <w:t>锂</w:t>
-      </w:r>
-      <w:proofErr w:type="gramEnd"/>
-      <w:r>
-        <w:rPr>
-          <w:rFonts w:hint="eastAsia"/>
-        </w:rPr>
-        <w:t>离子电池。</w:t>
+        <w:t>各种有关锂离子电池的新技术往往首先应用于小型锂离子电池。</w:t>
       </w:r>
     </w:p>
     <w:p>
@@ -2996,9 +3087,6 @@
     <w:p>
       <w:pPr>
         <w:pStyle w:val="afffb"/>
-        <w:rPr>
-          <w:rFonts w:hint="eastAsia"/>
-        </w:rPr>
       </w:pPr>
       <w:r>
         <w:rPr>
@@ -3022,13 +3110,7 @@
         <w:rPr>
           <w:rFonts w:hint="eastAsia"/>
         </w:rPr>
-        <w:t>，</w:t>
-      </w:r>
-      <w:r>
-        <w:rPr>
-          <w:rFonts w:hint="eastAsia"/>
-        </w:rPr>
-        <w:t>是镍镉和镍氢电池工作电压的</w:t>
+        <w:t>，是镍镉和镍氢电池工作电压的</w:t>
       </w:r>
       <w:r>
         <w:rPr>
@@ -3040,33 +3122,18 @@
         <w:rPr>
           <w:rFonts w:hint="eastAsia"/>
         </w:rPr>
-        <w:t>倍。在许多小型电子产品上</w:t>
-      </w:r>
-      <w:r>
-        <w:rPr>
-          <w:rFonts w:hint="eastAsia"/>
-        </w:rPr>
-        <w:t>，</w:t>
-      </w:r>
-      <w:r>
-        <w:rPr>
-          <w:rFonts w:hint="eastAsia"/>
-        </w:rPr>
-        <w:t>一节电池即可满足使用要求</w:t>
-      </w:r>
-      <w:r>
-        <w:rPr>
-          <w:rFonts w:hint="eastAsia"/>
-        </w:rPr>
-        <w:t>;</w:t>
+        <w:t>倍。在许多小型电子产品上，一节电池即可满足使用要求</w:t>
+      </w:r>
+      <w:r>
+        <w:rPr>
+          <w:rFonts w:hint="eastAsia"/>
+        </w:rPr>
+        <w:t>；</w:t>
       </w:r>
     </w:p>
     <w:p>
       <w:pPr>
         <w:pStyle w:val="afffb"/>
-        <w:rPr>
-          <w:rFonts w:hint="eastAsia"/>
-        </w:rPr>
       </w:pPr>
       <w:r>
         <w:rPr>
@@ -3091,13 +3158,7 @@
         <w:rPr>
           <w:rFonts w:hint="eastAsia"/>
         </w:rPr>
-        <w:t>，</w:t>
-      </w:r>
-      <w:r>
-        <w:rPr>
-          <w:rFonts w:hint="eastAsia"/>
-        </w:rPr>
-        <w:t>是镍镉电池的</w:t>
+        <w:t>，是镍镉电池的</w:t>
       </w:r>
       <w:r>
         <w:rPr>
@@ -3109,45 +3170,30 @@
         <w:rPr>
           <w:rFonts w:hint="eastAsia"/>
         </w:rPr>
+        <w:t>倍，镍氢电池的</w:t>
+      </w:r>
+      <w:r>
+        <w:rPr>
+          <w:rFonts w:hint="eastAsia"/>
+        </w:rPr>
+        <w:t>115</w:t>
+      </w:r>
+      <w:r>
+        <w:rPr>
+          <w:rFonts w:hint="eastAsia"/>
+        </w:rPr>
         <w:t>倍</w:t>
       </w:r>
       <w:r>
         <w:rPr>
           <w:rFonts w:hint="eastAsia"/>
         </w:rPr>
-        <w:t>，</w:t>
-      </w:r>
-      <w:r>
-        <w:rPr>
-          <w:rFonts w:hint="eastAsia"/>
-        </w:rPr>
-        <w:t>镍氢电池的</w:t>
-      </w:r>
-      <w:r>
-        <w:rPr>
-          <w:rFonts w:hint="eastAsia"/>
-        </w:rPr>
-        <w:t>115</w:t>
-      </w:r>
-      <w:r>
-        <w:rPr>
-          <w:rFonts w:hint="eastAsia"/>
-        </w:rPr>
-        <w:t>倍</w:t>
-      </w:r>
-      <w:r>
-        <w:rPr>
-          <w:rFonts w:hint="eastAsia"/>
-        </w:rPr>
-        <w:t>;</w:t>
+        <w:t>；</w:t>
       </w:r>
     </w:p>
     <w:p>
       <w:pPr>
         <w:pStyle w:val="afffb"/>
-        <w:rPr>
-          <w:rFonts w:hint="eastAsia"/>
-        </w:rPr>
       </w:pPr>
       <w:r>
         <w:rPr>
@@ -3186,45 +3232,18 @@
         <w:rPr>
           <w:rFonts w:hint="eastAsia"/>
         </w:rPr>
-        <w:t>次以上</w:t>
-      </w:r>
-      <w:r>
-        <w:rPr>
-          <w:rFonts w:hint="eastAsia"/>
-        </w:rPr>
-        <w:t>，</w:t>
-      </w:r>
-      <w:r>
-        <w:rPr>
-          <w:rFonts w:hint="eastAsia"/>
-        </w:rPr>
-        <w:t>在低放电深度下可达几万次</w:t>
-      </w:r>
-      <w:r>
-        <w:rPr>
-          <w:rFonts w:hint="eastAsia"/>
-        </w:rPr>
-        <w:t>，</w:t>
-      </w:r>
-      <w:r>
-        <w:rPr>
-          <w:rFonts w:hint="eastAsia"/>
-        </w:rPr>
-        <w:t>超过了其他几种二次电池</w:t>
-      </w:r>
-      <w:r>
-        <w:rPr>
-          <w:rFonts w:hint="eastAsia"/>
-        </w:rPr>
-        <w:t>;</w:t>
+        <w:t>次以上，在低放电深度下可达几万次，超过了其他几种二次电池</w:t>
+      </w:r>
+      <w:r>
+        <w:rPr>
+          <w:rFonts w:hint="eastAsia"/>
+        </w:rPr>
+        <w:t>；</w:t>
       </w:r>
     </w:p>
     <w:p>
       <w:pPr>
         <w:pStyle w:val="afffb"/>
-        <w:rPr>
-          <w:rFonts w:hint="eastAsia"/>
-        </w:rPr>
       </w:pPr>
       <w:r>
         <w:rPr>
@@ -3263,13 +3282,7 @@
         <w:rPr>
           <w:rFonts w:hint="eastAsia"/>
         </w:rPr>
-        <w:t>，</w:t>
-      </w:r>
-      <w:r>
-        <w:rPr>
-          <w:rFonts w:hint="eastAsia"/>
-        </w:rPr>
-        <w:t>远低于镍镉电池</w:t>
+        <w:t>，远低于镍镉电池</w:t>
       </w:r>
       <w:r>
         <w:rPr>
@@ -3287,15 +3300,18 @@
         <w:rPr>
           <w:rFonts w:hint="eastAsia"/>
         </w:rPr>
-        <w:t>(15%~20%);</w:t>
+        <w:t>(15%~20%)</w:t>
+      </w:r>
+      <w:r>
+        <w:rPr>
+          <w:rFonts w:hint="eastAsia"/>
+        </w:rPr>
+        <w:t>；</w:t>
       </w:r>
     </w:p>
     <w:p>
       <w:pPr>
         <w:pStyle w:val="afffb"/>
-        <w:rPr>
-          <w:rFonts w:hint="eastAsia"/>
-        </w:rPr>
       </w:pPr>
       <w:r>
         <w:rPr>
@@ -3308,25 +3324,13 @@
         <w:rPr>
           <w:rFonts w:hint="eastAsia"/>
         </w:rPr>
-        <w:t>无记忆效应，可以根据要求随时充电</w:t>
-      </w:r>
-      <w:r>
-        <w:rPr>
-          <w:rFonts w:hint="eastAsia"/>
-        </w:rPr>
-        <w:t>，</w:t>
-      </w:r>
-      <w:r>
-        <w:rPr>
-          <w:rFonts w:hint="eastAsia"/>
-        </w:rPr>
-        <w:t>而不会降低电池性能</w:t>
-      </w:r>
-      <w:r>
-        <w:rPr>
-          <w:rFonts w:hint="eastAsia"/>
-        </w:rPr>
-        <w:t>;</w:t>
+        <w:t>无记忆效应，可以根据要求随时充电，而不会降低电池性能</w:t>
+      </w:r>
+      <w:r>
+        <w:rPr>
+          <w:rFonts w:hint="eastAsia"/>
+        </w:rPr>
+        <w:t>；</w:t>
       </w:r>
     </w:p>
     <w:p>
@@ -3337,7 +3341,6 @@
         <w:rPr>
           <w:rFonts w:hint="eastAsia"/>
         </w:rPr>
-        <w:lastRenderedPageBreak/>
         <w:tab/>
         <w:t>(6)</w:t>
       </w:r>
@@ -3345,19 +3348,7 @@
         <w:rPr>
           <w:rFonts w:hint="eastAsia"/>
         </w:rPr>
-        <w:t>对环境无污染，锂离子电池中不存在有害物质</w:t>
-      </w:r>
-      <w:r>
-        <w:rPr>
-          <w:rFonts w:hint="eastAsia"/>
-        </w:rPr>
-        <w:t>，</w:t>
-      </w:r>
-      <w:r>
-        <w:rPr>
-          <w:rFonts w:hint="eastAsia"/>
-        </w:rPr>
-        <w:t>是名副其实的绿色电池。</w:t>
+        <w:t>对环境无污染，锂离子电池中不存在有害物质，是名副其实的绿色电池。</w:t>
       </w:r>
     </w:p>
     <w:p>
@@ -3373,6 +3364,7 @@
         <w:rPr>
           <w:rFonts w:hint="eastAsia"/>
         </w:rPr>
+        <w:lastRenderedPageBreak/>
         <w:t>4.2</w:t>
       </w:r>
       <w:r>
@@ -3388,9 +3380,6 @@
     <w:p>
       <w:pPr>
         <w:pStyle w:val="afffb"/>
-        <w:rPr>
-          <w:rFonts w:hint="eastAsia"/>
-        </w:rPr>
       </w:pPr>
       <w:r>
         <w:rPr>
@@ -3409,7 +3398,14 @@
         <w:rPr>
           <w:rFonts w:hint="eastAsia"/>
         </w:rPr>
-        <w:t>LiCoO2</w:t>
+        <w:t>LiCoO</w:t>
+      </w:r>
+      <w:r>
+        <w:rPr>
+          <w:rFonts w:hint="eastAsia"/>
+          <w:vertAlign w:val="subscript"/>
+        </w:rPr>
+        <w:t>2</w:t>
       </w:r>
       <w:r>
         <w:rPr>
@@ -3421,31 +3417,13 @@
         <w:rPr>
           <w:rFonts w:hint="eastAsia"/>
         </w:rPr>
-        <w:t>;</w:t>
-      </w:r>
-      <w:r>
-        <w:rPr>
-          <w:rFonts w:hint="eastAsia"/>
-        </w:rPr>
-        <w:t>但按单位瓦时的价格来计算</w:t>
-      </w:r>
-      <w:r>
-        <w:rPr>
-          <w:rFonts w:hint="eastAsia"/>
-        </w:rPr>
-        <w:t>，</w:t>
-      </w:r>
-      <w:r>
-        <w:rPr>
-          <w:rFonts w:hint="eastAsia"/>
-        </w:rPr>
-        <w:t>已经低于镍氢电池</w:t>
-      </w:r>
-      <w:r>
-        <w:rPr>
-          <w:rFonts w:hint="eastAsia"/>
-        </w:rPr>
-        <w:t>，</w:t>
+        <w:t>；</w:t>
+      </w:r>
+      <w:r>
+        <w:rPr>
+          <w:rFonts w:hint="eastAsia"/>
+        </w:rPr>
+        <w:t>但按单位瓦时的价格来计算，已经低于镍氢电池，</w:t>
       </w:r>
       <w:proofErr w:type="gramStart"/>
       <w:r>
@@ -3459,33 +3437,18 @@
         <w:rPr>
           <w:rFonts w:hint="eastAsia"/>
         </w:rPr>
-        <w:t>持平</w:t>
-      </w:r>
-      <w:r>
-        <w:rPr>
-          <w:rFonts w:hint="eastAsia"/>
-        </w:rPr>
-        <w:t>，</w:t>
-      </w:r>
-      <w:r>
-        <w:rPr>
-          <w:rFonts w:hint="eastAsia"/>
-        </w:rPr>
-        <w:t>只是还高于铅酸电池</w:t>
-      </w:r>
-      <w:r>
-        <w:rPr>
-          <w:rFonts w:hint="eastAsia"/>
-        </w:rPr>
-        <w:t>;</w:t>
+        <w:t>持平，只是还高于铅酸电池</w:t>
+      </w:r>
+      <w:r>
+        <w:rPr>
+          <w:rFonts w:hint="eastAsia"/>
+        </w:rPr>
+        <w:t>；</w:t>
       </w:r>
     </w:p>
     <w:p>
       <w:pPr>
         <w:pStyle w:val="afffb"/>
-        <w:rPr>
-          <w:rFonts w:hint="eastAsia"/>
-        </w:rPr>
       </w:pPr>
       <w:r>
         <w:rPr>
@@ -3498,33 +3461,18 @@
         <w:rPr>
           <w:rFonts w:hint="eastAsia"/>
         </w:rPr>
-        <w:t>必须有特殊的保护电路</w:t>
-      </w:r>
-      <w:r>
-        <w:rPr>
-          <w:rFonts w:hint="eastAsia"/>
-        </w:rPr>
-        <w:t>，</w:t>
-      </w:r>
-      <w:r>
-        <w:rPr>
-          <w:rFonts w:hint="eastAsia"/>
-        </w:rPr>
-        <w:t>以防止过充</w:t>
-      </w:r>
-      <w:r>
-        <w:rPr>
-          <w:rFonts w:hint="eastAsia"/>
-        </w:rPr>
-        <w:t>;</w:t>
+        <w:t>必须有特殊的保护电路，以防止过充</w:t>
+      </w:r>
+      <w:r>
+        <w:rPr>
+          <w:rFonts w:hint="eastAsia"/>
+        </w:rPr>
+        <w:t>；</w:t>
       </w:r>
     </w:p>
     <w:p>
       <w:pPr>
         <w:pStyle w:val="afffb"/>
-        <w:rPr>
-          <w:rFonts w:hint="eastAsia"/>
-        </w:rPr>
       </w:pPr>
       <w:r>
         <w:rPr>
@@ -3537,19 +3485,7 @@
         <w:rPr>
           <w:rFonts w:hint="eastAsia"/>
         </w:rPr>
-        <w:t>与普通电池的相容性差</w:t>
-      </w:r>
-      <w:r>
-        <w:rPr>
-          <w:rFonts w:hint="eastAsia"/>
-        </w:rPr>
-        <w:t>，</w:t>
-      </w:r>
-      <w:r>
-        <w:rPr>
-          <w:rFonts w:hint="eastAsia"/>
-        </w:rPr>
-        <w:t>因为一般要在用</w:t>
+        <w:t>与普通电池的相容性差，因为一般要在用</w:t>
       </w:r>
       <w:r>
         <w:rPr>
@@ -3600,14 +3536,14 @@
         <w:rPr>
           <w:rFonts w:hint="eastAsia"/>
         </w:rPr>
-        <w:t>集成均</w:t>
+        <w:t>集成</w:t>
       </w:r>
       <w:proofErr w:type="gramEnd"/>
       <w:r>
         <w:rPr>
           <w:rFonts w:hint="eastAsia"/>
         </w:rPr>
-        <w:t>对电池安全性产生重要影响。要从根本上降低隐患、提高电池系统安全就必须从电池的设计、生产、检测和使用上整体</w:t>
+        <w:t>均对电池安全性产生重要影响。要从根本上降低隐患、提高电池系统安全就必须从电池的设计、生产、检测和使用上整体</w:t>
       </w:r>
       <w:proofErr w:type="gramStart"/>
       <w:r>
@@ -3751,9 +3687,6 @@
     <w:p>
       <w:pPr>
         <w:pStyle w:val="afffb"/>
-        <w:rPr>
-          <w:rFonts w:hint="eastAsia"/>
-        </w:rPr>
       </w:pPr>
       <w:r>
         <w:rPr>
@@ -3774,9 +3707,6 @@
     <w:p>
       <w:pPr>
         <w:pStyle w:val="afffb"/>
-        <w:rPr>
-          <w:rFonts w:hint="eastAsia"/>
-        </w:rPr>
       </w:pPr>
       <w:r>
         <w:rPr>
@@ -3832,7 +3762,27 @@
         <w:rPr>
           <w:rFonts w:hint="eastAsia"/>
         </w:rPr>
-        <w:t>Li22Sn4</w:t>
+        <w:t>Li</w:t>
+      </w:r>
+      <w:r>
+        <w:rPr>
+          <w:rFonts w:hint="eastAsia"/>
+          <w:vertAlign w:val="subscript"/>
+        </w:rPr>
+        <w:t>22</w:t>
+      </w:r>
+      <w:r>
+        <w:rPr>
+          <w:rFonts w:hint="eastAsia"/>
+        </w:rPr>
+        <w:t>Sn</w:t>
+      </w:r>
+      <w:r>
+        <w:rPr>
+          <w:rFonts w:hint="eastAsia"/>
+          <w:vertAlign w:val="subscript"/>
+        </w:rPr>
+        <w:t>4</w:t>
       </w:r>
       <w:r>
         <w:rPr>
@@ -3896,9 +3846,6 @@
     <w:p>
       <w:pPr>
         <w:pStyle w:val="afffb"/>
-        <w:rPr>
-          <w:rFonts w:hint="eastAsia"/>
-        </w:rPr>
       </w:pPr>
       <w:r>
         <w:rPr>
@@ -3919,9 +3866,6 @@
     <w:p>
       <w:pPr>
         <w:pStyle w:val="afffb"/>
-        <w:rPr>
-          <w:rFonts w:hint="eastAsia"/>
-        </w:rPr>
       </w:pPr>
       <w:r>
         <w:rPr>
@@ -3994,22 +3938,19 @@
         <w:rPr>
           <w:rFonts w:hint="eastAsia"/>
         </w:rPr>
-        <w:t>能才能</w:t>
+        <w:t>能才</w:t>
       </w:r>
       <w:proofErr w:type="gramEnd"/>
       <w:r>
         <w:rPr>
           <w:rFonts w:hint="eastAsia"/>
         </w:rPr>
-        <w:t>应用于电池中。硅基材料的改性方法很多，常见的有纳米化、多孔结构化和复合化等。</w:t>
+        <w:t>能应用于电池中。硅基材料的改性方法很多，常见的有纳米化、多孔结构化和复合化等。</w:t>
       </w:r>
     </w:p>
     <w:p>
       <w:pPr>
         <w:pStyle w:val="afffb"/>
-        <w:rPr>
-          <w:rFonts w:hint="eastAsia"/>
-        </w:rPr>
       </w:pPr>
       <w:r>
         <w:rPr>
@@ -4030,9 +3971,6 @@
     <w:p>
       <w:pPr>
         <w:pStyle w:val="afffb"/>
-        <w:rPr>
-          <w:rFonts w:hint="eastAsia"/>
-        </w:rPr>
       </w:pPr>
       <w:r>
         <w:rPr>
@@ -4082,25 +4020,38 @@
         <w:rPr>
           <w:rFonts w:hint="eastAsia"/>
         </w:rPr>
+        <w:t>.</w:t>
+      </w:r>
+      <w:r>
+        <w:rPr>
+          <w:rFonts w:hint="eastAsia"/>
+        </w:rPr>
+        <w:t>55Vvs</w:t>
+      </w:r>
+      <w:r>
+        <w:rPr>
+          <w:rFonts w:hint="eastAsia"/>
+        </w:rPr>
         <w:t>．</w:t>
       </w:r>
       <w:r>
         <w:rPr>
           <w:rFonts w:hint="eastAsia"/>
         </w:rPr>
-        <w:t>55Vvs</w:t>
-      </w:r>
-      <w:r>
-        <w:rPr>
-          <w:rFonts w:hint="eastAsia"/>
-        </w:rPr>
-        <w:t>．</w:t>
-      </w:r>
-      <w:r>
-        <w:rPr>
-          <w:rFonts w:hint="eastAsia"/>
-        </w:rPr>
-        <w:t>Li+/Li)</w:t>
+        <w:t>Li</w:t>
+      </w:r>
+      <w:r>
+        <w:rPr>
+          <w:rFonts w:hint="eastAsia"/>
+          <w:vertAlign w:val="superscript"/>
+        </w:rPr>
+        <w:t>+</w:t>
+      </w:r>
+      <w:r>
+        <w:rPr>
+          <w:rFonts w:hint="eastAsia"/>
+        </w:rPr>
+        <w:t>/Li)</w:t>
       </w:r>
       <w:r>
         <w:rPr>
@@ -4147,14 +4098,14 @@
         <w:rPr>
           <w:rFonts w:hint="eastAsia"/>
         </w:rPr>
-        <w:t>脱嵌过程</w:t>
+        <w:t>脱嵌过</w:t>
       </w:r>
       <w:proofErr w:type="gramEnd"/>
       <w:r>
         <w:rPr>
           <w:rFonts w:hint="eastAsia"/>
         </w:rPr>
-        <w:t>中体积变化很小，是一种“零应变”材料，能够避免材料在充放电过程中由于体积变化导致的结构破坏，具有良好的耐过充、过放特点。但是钛酸</w:t>
+        <w:t>程中体积变化很小，是一种“零应变”材料，能够避免材料在充放电过程中由于体积变化导致的结构破坏，具有良好的耐过充、过放特点。但是钛酸</w:t>
       </w:r>
       <w:proofErr w:type="gramStart"/>
       <w:r>
@@ -4181,14 +4132,14 @@
         <w:rPr>
           <w:rFonts w:hint="eastAsia"/>
         </w:rPr>
-        <w:t>脱嵌过程</w:t>
+        <w:t>脱嵌过</w:t>
       </w:r>
       <w:proofErr w:type="gramEnd"/>
       <w:r>
         <w:rPr>
           <w:rFonts w:hint="eastAsia"/>
         </w:rPr>
-        <w:t>中迁移速率慢，大电流充放电过程中极化严重，限制了其电化学性能的发挥。</w:t>
+        <w:t>程中迁移速率慢，大电流充放电过程中极化严重，限制了其电化学性能的发挥。</w:t>
       </w:r>
     </w:p>
     <w:p>
@@ -4244,7 +4195,14 @@
         <w:rPr>
           <w:rFonts w:hint="eastAsia"/>
         </w:rPr>
-        <w:t>LiCoO2</w:t>
+        <w:t>LiCoO</w:t>
+      </w:r>
+      <w:r>
+        <w:rPr>
+          <w:rFonts w:hint="eastAsia"/>
+          <w:vertAlign w:val="subscript"/>
+        </w:rPr>
+        <w:t>2</w:t>
       </w:r>
       <w:r>
         <w:rPr>
@@ -4256,7 +4214,14 @@
         <w:rPr>
           <w:rFonts w:hint="eastAsia"/>
         </w:rPr>
-        <w:t>LiCoO2</w:t>
+        <w:t>LiCoO</w:t>
+      </w:r>
+      <w:r>
+        <w:rPr>
+          <w:rFonts w:hint="eastAsia"/>
+          <w:vertAlign w:val="subscript"/>
+        </w:rPr>
+        <w:t>2</w:t>
       </w:r>
       <w:r>
         <w:rPr>
@@ -4304,7 +4269,14 @@
         <w:rPr>
           <w:rFonts w:hint="eastAsia"/>
         </w:rPr>
-        <w:t>LiCoO2</w:t>
+        <w:t>LiCoO</w:t>
+      </w:r>
+      <w:r>
+        <w:rPr>
+          <w:rFonts w:hint="eastAsia"/>
+          <w:vertAlign w:val="subscript"/>
+        </w:rPr>
+        <w:t>2</w:t>
       </w:r>
       <w:r>
         <w:rPr>
@@ -4328,7 +4300,14 @@
         <w:rPr>
           <w:rFonts w:hint="eastAsia"/>
         </w:rPr>
-        <w:t>LiCoO2</w:t>
+        <w:t>LiCoO</w:t>
+      </w:r>
+      <w:r>
+        <w:rPr>
+          <w:rFonts w:hint="eastAsia"/>
+          <w:vertAlign w:val="subscript"/>
+        </w:rPr>
+        <w:t>2</w:t>
       </w:r>
       <w:r>
         <w:rPr>
@@ -4354,7 +4333,53 @@
         <w:rPr>
           <w:rFonts w:hint="eastAsia"/>
         </w:rPr>
-        <w:t>LiNiaMnbCocO2</w:t>
+        <w:t>LiNi</w:t>
+      </w:r>
+      <w:r>
+        <w:rPr>
+          <w:rFonts w:hint="eastAsia"/>
+          <w:vertAlign w:val="subscript"/>
+        </w:rPr>
+        <w:t>a</w:t>
+      </w:r>
+      <w:r>
+        <w:rPr>
+          <w:rFonts w:hint="eastAsia"/>
+        </w:rPr>
+        <w:t>Mn</w:t>
+      </w:r>
+      <w:r>
+        <w:rPr>
+          <w:rFonts w:hint="eastAsia"/>
+          <w:vertAlign w:val="subscript"/>
+        </w:rPr>
+        <w:t>b</w:t>
+      </w:r>
+      <w:r>
+        <w:rPr>
+          <w:rFonts w:hint="eastAsia"/>
+        </w:rPr>
+        <w:t>Co</w:t>
+      </w:r>
+      <w:r>
+        <w:rPr>
+          <w:rFonts w:hint="eastAsia"/>
+          <w:vertAlign w:val="subscript"/>
+        </w:rPr>
+        <w:t>c</w:t>
+      </w:r>
+      <w:r>
+        <w:rPr>
+          <w:rFonts w:hint="eastAsia"/>
+        </w:rPr>
+        <w:t>O</w:t>
+      </w:r>
+      <w:r>
+        <w:rPr>
+          <w:rFonts w:hint="eastAsia"/>
+          <w:vertAlign w:val="subscript"/>
+        </w:rPr>
+        <w:t>2</w:t>
       </w:r>
       <w:r>
         <w:rPr>
@@ -4366,7 +4391,53 @@
         <w:rPr>
           <w:rFonts w:hint="eastAsia"/>
         </w:rPr>
-        <w:t>LiNiaMnbCocO2</w:t>
+        <w:t>LiNi</w:t>
+      </w:r>
+      <w:r>
+        <w:rPr>
+          <w:rFonts w:hint="eastAsia"/>
+          <w:vertAlign w:val="subscript"/>
+        </w:rPr>
+        <w:t>a</w:t>
+      </w:r>
+      <w:r>
+        <w:rPr>
+          <w:rFonts w:hint="eastAsia"/>
+        </w:rPr>
+        <w:t>Mn</w:t>
+      </w:r>
+      <w:r>
+        <w:rPr>
+          <w:rFonts w:hint="eastAsia"/>
+          <w:vertAlign w:val="subscript"/>
+        </w:rPr>
+        <w:t>b</w:t>
+      </w:r>
+      <w:r>
+        <w:rPr>
+          <w:rFonts w:hint="eastAsia"/>
+        </w:rPr>
+        <w:t>Co</w:t>
+      </w:r>
+      <w:r>
+        <w:rPr>
+          <w:rFonts w:hint="eastAsia"/>
+          <w:vertAlign w:val="subscript"/>
+        </w:rPr>
+        <w:t>c</w:t>
+      </w:r>
+      <w:r>
+        <w:rPr>
+          <w:rFonts w:hint="eastAsia"/>
+        </w:rPr>
+        <w:t>O</w:t>
+      </w:r>
+      <w:r>
+        <w:rPr>
+          <w:rFonts w:hint="eastAsia"/>
+          <w:vertAlign w:val="subscript"/>
+        </w:rPr>
+        <w:t>2</w:t>
       </w:r>
       <w:r>
         <w:rPr>
@@ -4468,7 +4539,40 @@
         <w:rPr>
           <w:rFonts w:hint="eastAsia"/>
         </w:rPr>
-        <w:t>LiNixMn1-xO2</w:t>
+        <w:t>LiNi</w:t>
+      </w:r>
+      <w:r>
+        <w:rPr>
+          <w:rFonts w:hint="eastAsia"/>
+          <w:vertAlign w:val="subscript"/>
+        </w:rPr>
+        <w:t>x</w:t>
+      </w:r>
+      <w:r>
+        <w:rPr>
+          <w:rFonts w:hint="eastAsia"/>
+        </w:rPr>
+        <w:t>Mn</w:t>
+      </w:r>
+      <w:r>
+        <w:rPr>
+          <w:rFonts w:hint="eastAsia"/>
+          <w:vertAlign w:val="subscript"/>
+        </w:rPr>
+        <w:t>1-x</w:t>
+      </w:r>
+      <w:r>
+        <w:rPr>
+          <w:rFonts w:hint="eastAsia"/>
+        </w:rPr>
+        <w:t>O</w:t>
+      </w:r>
+      <w:r>
+        <w:rPr>
+          <w:rFonts w:hint="eastAsia"/>
+          <w:vertAlign w:val="subscript"/>
+        </w:rPr>
+        <w:t>2</w:t>
       </w:r>
       <w:r>
         <w:rPr>
@@ -4518,7 +4622,40 @@
         <w:rPr>
           <w:rFonts w:hint="eastAsia"/>
         </w:rPr>
-        <w:t>LiNixMn1-xO2</w:t>
+        <w:t>LiNi</w:t>
+      </w:r>
+      <w:r>
+        <w:rPr>
+          <w:rFonts w:hint="eastAsia"/>
+          <w:vertAlign w:val="subscript"/>
+        </w:rPr>
+        <w:t>x</w:t>
+      </w:r>
+      <w:r>
+        <w:rPr>
+          <w:rFonts w:hint="eastAsia"/>
+        </w:rPr>
+        <w:t>Mn</w:t>
+      </w:r>
+      <w:r>
+        <w:rPr>
+          <w:rFonts w:hint="eastAsia"/>
+          <w:vertAlign w:val="subscript"/>
+        </w:rPr>
+        <w:t>1-x</w:t>
+      </w:r>
+      <w:r>
+        <w:rPr>
+          <w:rFonts w:hint="eastAsia"/>
+        </w:rPr>
+        <w:t>O</w:t>
+      </w:r>
+      <w:r>
+        <w:rPr>
+          <w:rFonts w:hint="eastAsia"/>
+          <w:vertAlign w:val="subscript"/>
+        </w:rPr>
+        <w:t>2</w:t>
       </w:r>
       <w:r>
         <w:rPr>
@@ -4572,14 +4709,14 @@
         <w:rPr>
           <w:rFonts w:hint="eastAsia"/>
         </w:rPr>
-        <w:t>在晶格中出现混杂造成结构不稳</w:t>
+        <w:t>在晶格中出现混杂造成结构不稳定，导致</w:t>
       </w:r>
       <w:r>
         <w:rPr>
           <w:rFonts w:hint="eastAsia"/>
         </w:rPr>
         <w:lastRenderedPageBreak/>
-        <w:t>定，导致较大的不可逆容量损失和较差的循环性能。而且现有技术中，对于</w:t>
+        <w:t>较大的不可逆容量损失和较差的循环性能。而且现有技术中，对于</w:t>
       </w:r>
       <w:r>
         <w:rPr>
@@ -4693,9 +4830,6 @@
     <w:p>
       <w:pPr>
         <w:pStyle w:val="afffb"/>
-        <w:rPr>
-          <w:rFonts w:hint="eastAsia"/>
-        </w:rPr>
       </w:pPr>
       <w:r>
         <w:rPr>
@@ -4762,51 +4896,17 @@
         <w:rPr>
           <w:rFonts w:hint="eastAsia"/>
         </w:rPr>
-        <w:t>虽然新负极材料的开发存在着许多困难和挑战，但针对各类应用和新的技术要求，尽快研发成功针对下一代高能量密度</w:t>
-      </w:r>
-      <w:proofErr w:type="gramStart"/>
-      <w:r>
-        <w:rPr>
-          <w:rFonts w:hint="eastAsia"/>
-        </w:rPr>
-        <w:t>锂</w:t>
-      </w:r>
-      <w:proofErr w:type="gramEnd"/>
-      <w:r>
-        <w:rPr>
-          <w:rFonts w:hint="eastAsia"/>
-        </w:rPr>
-        <w:t>离子电池、高功率密度</w:t>
-      </w:r>
-      <w:proofErr w:type="gramStart"/>
-      <w:r>
-        <w:rPr>
-          <w:rFonts w:hint="eastAsia"/>
-        </w:rPr>
-        <w:t>锂</w:t>
-      </w:r>
-      <w:proofErr w:type="gramEnd"/>
-      <w:r>
-        <w:rPr>
-          <w:rFonts w:hint="eastAsia"/>
-        </w:rPr>
-        <w:t>离子电池、长寿命储能</w:t>
-      </w:r>
-      <w:proofErr w:type="gramStart"/>
-      <w:r>
-        <w:rPr>
-          <w:rFonts w:hint="eastAsia"/>
-        </w:rPr>
-        <w:t>锂</w:t>
-      </w:r>
-      <w:proofErr w:type="gramEnd"/>
-      <w:r>
-        <w:rPr>
-          <w:rFonts w:hint="eastAsia"/>
-        </w:rPr>
-        <w:t>离子电池应用的负极材料已经是势在必行，既是企业提升核心竞争力、扩大市场份额的唯一选择，也是研究人员体现创新研究价值的真正舞台</w:t>
-      </w:r>
-      <w:commentRangeStart w:id="4"/>
+        <w:t>虽然新负极材料的开发存在着许多困难和挑战，但针对各类应用和新</w:t>
+      </w:r>
+      <w:bookmarkStart w:id="4" w:name="_GoBack"/>
+      <w:bookmarkEnd w:id="4"/>
+      <w:r>
+        <w:rPr>
+          <w:rFonts w:hint="eastAsia"/>
+        </w:rPr>
+        <w:t>技术要求，尽快研发成功针对下一代高能量密度锂离子电池、高功率密度锂离子电池、长寿命储能锂离子电池应用的负极材料已经是势在必行，既是企业提升核心竞争力、扩大市场份额的唯一选择，也是研究人员体现创新研究价值的真正舞台</w:t>
+      </w:r>
+      <w:commentRangeStart w:id="5"/>
       <w:r>
         <w:rPr>
           <w:rFonts w:hint="eastAsia"/>
@@ -4820,12 +4920,12 @@
         </w:rPr>
         <w:t>5]</w:t>
       </w:r>
-      <w:commentRangeEnd w:id="4"/>
+      <w:commentRangeEnd w:id="5"/>
       <w:r>
         <w:rPr>
           <w:rStyle w:val="affb"/>
         </w:rPr>
-        <w:commentReference w:id="4"/>
+        <w:commentReference w:id="5"/>
       </w:r>
       <w:r>
         <w:rPr>
@@ -5057,21 +5157,7 @@
         <w:rPr>
           <w:rFonts w:hint="eastAsia"/>
         </w:rPr>
-        <w:t>北京动力</w:t>
-      </w:r>
-      <w:proofErr w:type="gramStart"/>
-      <w:r>
-        <w:rPr>
-          <w:rFonts w:hint="eastAsia"/>
-        </w:rPr>
-        <w:t>锂</w:t>
-      </w:r>
-      <w:proofErr w:type="gramEnd"/>
-      <w:r>
-        <w:rPr>
-          <w:rFonts w:hint="eastAsia"/>
-        </w:rPr>
-        <w:t>离子电池技术及产业发展国际论坛成功举办</w:t>
+        <w:t>北京动力锂离子电池技术及产业发展国际论坛成功举办</w:t>
       </w:r>
       <w:r>
         <w:rPr>
@@ -5127,9 +5213,15 @@
         <w:rPr>
           <w:rFonts w:hint="eastAsia"/>
         </w:rPr>
-        <w:t>张芬丽</w:t>
+        <w:t>张芬</w:t>
       </w:r>
       <w:proofErr w:type="gramEnd"/>
+      <w:r>
+        <w:rPr>
+          <w:rFonts w:hint="eastAsia"/>
+        </w:rPr>
+        <w:t>丽</w:t>
+      </w:r>
       <w:r>
         <w:rPr>
           <w:rFonts w:hint="eastAsia"/>
@@ -5234,8 +5326,6 @@
       <w:pPr>
         <w:pStyle w:val="a2"/>
       </w:pPr>
-      <w:bookmarkStart w:id="5" w:name="_GoBack"/>
-      <w:bookmarkEnd w:id="5"/>
       <w:r>
         <w:rPr>
           <w:rFonts w:hint="eastAsia"/>
@@ -5319,7 +5409,6 @@
     </w:p>
     <w:sectPr>
       <w:headerReference w:type="even" r:id="rId10"/>
-      <w:headerReference w:type="default" r:id="rId11"/>
       <w:type w:val="continuous"/>
       <w:pgSz w:w="11906" w:h="16838"/>
       <w:pgMar w:top="1440" w:right="1080" w:bottom="1440" w:left="1080" w:header="1304" w:footer="992" w:gutter="0"/>
@@ -5753,7 +5842,7 @@
           <w:szCs w:val="20"/>
           <w:shd w:val="clear" w:color="auto" w:fill="FFFFFF"/>
         </w:rPr>
-        <w:t>张芬</w:t>
+        <w:t>张芬丽</w:t>
       </w:r>
       <w:proofErr w:type="gramEnd"/>
       <w:r>
@@ -5764,7 +5853,7 @@
           <w:szCs w:val="20"/>
           <w:shd w:val="clear" w:color="auto" w:fill="FFFFFF"/>
         </w:rPr>
-        <w:t>丽</w:t>
+        <w:t>,</w:t>
       </w:r>
       <w:r>
         <w:rPr>
@@ -5774,7 +5863,7 @@
           <w:szCs w:val="20"/>
           <w:shd w:val="clear" w:color="auto" w:fill="FFFFFF"/>
         </w:rPr>
-        <w:t>,</w:t>
+        <w:t>等</w:t>
       </w:r>
       <w:r>
         <w:rPr>
@@ -5784,8 +5873,9 @@
           <w:szCs w:val="20"/>
           <w:shd w:val="clear" w:color="auto" w:fill="FFFFFF"/>
         </w:rPr>
-        <w:t>等</w:t>
-      </w:r>
+        <w:t xml:space="preserve">. </w:t>
+      </w:r>
+      <w:proofErr w:type="gramStart"/>
       <w:r>
         <w:rPr>
           <w:rFonts w:ascii="Arial" w:hAnsi="Arial" w:cs="Arial"/>
@@ -5794,9 +5884,9 @@
           <w:szCs w:val="20"/>
           <w:shd w:val="clear" w:color="auto" w:fill="FFFFFF"/>
         </w:rPr>
-        <w:t xml:space="preserve">. </w:t>
-      </w:r>
-      <w:proofErr w:type="gramStart"/>
+        <w:t>锂</w:t>
+      </w:r>
+      <w:proofErr w:type="gramEnd"/>
       <w:r>
         <w:rPr>
           <w:rFonts w:ascii="Arial" w:hAnsi="Arial" w:cs="Arial"/>
@@ -5805,9 +5895,8 @@
           <w:szCs w:val="20"/>
           <w:shd w:val="clear" w:color="auto" w:fill="FFFFFF"/>
         </w:rPr>
-        <w:t>锂</w:t>
-      </w:r>
-      <w:proofErr w:type="gramEnd"/>
+        <w:t>离子电池新型负极材料的研究进展</w:t>
+      </w:r>
       <w:r>
         <w:rPr>
           <w:rFonts w:ascii="Arial" w:hAnsi="Arial" w:cs="Arial"/>
@@ -5816,7 +5905,7 @@
           <w:szCs w:val="20"/>
           <w:shd w:val="clear" w:color="auto" w:fill="FFFFFF"/>
         </w:rPr>
-        <w:t>离子电池新型负极材料的研究进展</w:t>
+        <w:t xml:space="preserve">[J]. </w:t>
       </w:r>
       <w:r>
         <w:rPr>
@@ -5826,7 +5915,7 @@
           <w:szCs w:val="20"/>
           <w:shd w:val="clear" w:color="auto" w:fill="FFFFFF"/>
         </w:rPr>
-        <w:t xml:space="preserve">[J]. </w:t>
+        <w:t>河南化工</w:t>
       </w:r>
       <w:r>
         <w:rPr>
@@ -5836,7 +5925,24 @@
           <w:szCs w:val="20"/>
           <w:shd w:val="clear" w:color="auto" w:fill="FFFFFF"/>
         </w:rPr>
-        <w:t>河南化工</w:t>
+        <w:t>, 2017, 34(9).</w:t>
+      </w:r>
+    </w:p>
+  </w:comment>
+  <w:comment w:id="3" w:author="Ove Jason" w:date="2018-01-11T15:51:00Z" w:initials="OJ">
+    <w:p>
+      <w:pPr>
+        <w:pStyle w:val="affc"/>
+      </w:pPr>
+      <w:r>
+        <w:rPr>
+          <w:rFonts w:ascii="Arial" w:hAnsi="Arial" w:cs="Arial" w:hint="eastAsia"/>
+          <w:color w:val="000000"/>
+          <w:sz w:val="20"/>
+          <w:szCs w:val="20"/>
+          <w:shd w:val="clear" w:color="auto" w:fill="FFFFFF"/>
+        </w:rPr>
+        <w:t>4</w:t>
       </w:r>
       <w:r>
         <w:rPr>
@@ -5846,24 +5952,13 @@
           <w:szCs w:val="20"/>
           <w:shd w:val="clear" w:color="auto" w:fill="FFFFFF"/>
         </w:rPr>
-        <w:t>, 2017, 34(9).</w:t>
-      </w:r>
-    </w:p>
-  </w:comment>
-  <w:comment w:id="3" w:author="Ove Jason" w:date="2018-01-11T15:51:00Z" w:initials="OJ">
-    <w:p>
-      <w:pPr>
-        <w:pStyle w:val="affc"/>
-      </w:pPr>
-      <w:r>
-        <w:rPr>
-          <w:rFonts w:ascii="Arial" w:hAnsi="Arial" w:cs="Arial" w:hint="eastAsia"/>
-          <w:color w:val="000000"/>
-          <w:sz w:val="20"/>
-          <w:szCs w:val="20"/>
-          <w:shd w:val="clear" w:color="auto" w:fill="FFFFFF"/>
-        </w:rPr>
-        <w:t>4</w:t>
+        <w:t>-</w:t>
+      </w:r>
+      <w:r>
+        <w:rPr>
+          <w:rStyle w:val="affb"/>
+        </w:rPr>
+        <w:annotationRef/>
       </w:r>
       <w:r>
         <w:rPr>
@@ -5873,13 +5968,7 @@
           <w:szCs w:val="20"/>
           <w:shd w:val="clear" w:color="auto" w:fill="FFFFFF"/>
         </w:rPr>
-        <w:t>-</w:t>
-      </w:r>
-      <w:r>
-        <w:rPr>
-          <w:rStyle w:val="affb"/>
-        </w:rPr>
-        <w:annotationRef/>
+        <w:t>刘志航</w:t>
       </w:r>
       <w:r>
         <w:rPr>
@@ -5889,7 +5978,7 @@
           <w:szCs w:val="20"/>
           <w:shd w:val="clear" w:color="auto" w:fill="FFFFFF"/>
         </w:rPr>
-        <w:t>刘志航</w:t>
+        <w:t xml:space="preserve">, </w:t>
       </w:r>
       <w:r>
         <w:rPr>
@@ -5899,7 +5988,7 @@
           <w:szCs w:val="20"/>
           <w:shd w:val="clear" w:color="auto" w:fill="FFFFFF"/>
         </w:rPr>
-        <w:t xml:space="preserve">, </w:t>
+        <w:t>赵孝连</w:t>
       </w:r>
       <w:r>
         <w:rPr>
@@ -5909,8 +5998,9 @@
           <w:szCs w:val="20"/>
           <w:shd w:val="clear" w:color="auto" w:fill="FFFFFF"/>
         </w:rPr>
-        <w:t>赵孝连</w:t>
-      </w:r>
+        <w:t xml:space="preserve">. </w:t>
+      </w:r>
+      <w:proofErr w:type="gramStart"/>
       <w:r>
         <w:rPr>
           <w:rFonts w:ascii="Arial" w:hAnsi="Arial" w:cs="Arial"/>
@@ -5919,9 +6009,9 @@
           <w:szCs w:val="20"/>
           <w:shd w:val="clear" w:color="auto" w:fill="FFFFFF"/>
         </w:rPr>
-        <w:t xml:space="preserve">. </w:t>
-      </w:r>
-      <w:proofErr w:type="gramStart"/>
+        <w:t>锂</w:t>
+      </w:r>
+      <w:proofErr w:type="gramEnd"/>
       <w:r>
         <w:rPr>
           <w:rFonts w:ascii="Arial" w:hAnsi="Arial" w:cs="Arial"/>
@@ -5930,9 +6020,8 @@
           <w:szCs w:val="20"/>
           <w:shd w:val="clear" w:color="auto" w:fill="FFFFFF"/>
         </w:rPr>
-        <w:t>锂</w:t>
-      </w:r>
-      <w:proofErr w:type="gramEnd"/>
+        <w:t>离子电池正极材料</w:t>
+      </w:r>
       <w:r>
         <w:rPr>
           <w:rFonts w:ascii="Arial" w:hAnsi="Arial" w:cs="Arial"/>
@@ -5941,21 +6030,11 @@
           <w:szCs w:val="20"/>
           <w:shd w:val="clear" w:color="auto" w:fill="FFFFFF"/>
         </w:rPr>
-        <w:t>离子电池正极材料</w:t>
-      </w:r>
-      <w:r>
-        <w:rPr>
-          <w:rFonts w:ascii="Arial" w:hAnsi="Arial" w:cs="Arial"/>
-          <w:color w:val="000000"/>
-          <w:sz w:val="20"/>
-          <w:szCs w:val="20"/>
-          <w:shd w:val="clear" w:color="auto" w:fill="FFFFFF"/>
-        </w:rPr>
         <w:t>:, CN103456946A[P]. 2013.</w:t>
       </w:r>
     </w:p>
   </w:comment>
-  <w:comment w:id="4" w:author="Ove Jason" w:date="2018-01-11T15:55:00Z" w:initials="OJ">
+  <w:comment w:id="5" w:author="Ove Jason" w:date="2018-01-11T15:55:00Z" w:initials="OJ">
     <w:p>
       <w:pPr>
         <w:pStyle w:val="affc"/>
@@ -6239,7 +6318,7 @@
         <w:b/>
         <w:noProof/>
       </w:rPr>
-      <w:t>4</w:t>
+      <w:t>6</w:t>
     </w:r>
     <w:r>
       <w:rPr>
@@ -6318,143 +6397,6 @@
         <w:lang w:val="zh-CN"/>
       </w:rPr>
       <w:t>期</w:t>
-    </w:r>
-  </w:p>
-</w:hdr>
-</file>
-
-<file path=word/header2.xml><?xml version="1.0" encoding="utf-8"?>
-<w:hdr xmlns:wpc="http://schemas.microsoft.com/office/word/2010/wordprocessingCanvas" xmlns:cx="http://schemas.microsoft.com/office/drawing/2014/chartex" xmlns:cx1="http://schemas.microsoft.com/office/drawing/2015/9/8/chartex" xmlns:cx2="http://schemas.microsoft.com/office/drawing/2015/10/21/chartex" xmlns:cx3="http://schemas.microsoft.com/office/drawing/2016/5/9/chartex" xmlns:cx4="http://schemas.microsoft.com/office/drawing/2016/5/10/chartex" xmlns:cx5="http://schemas.microsoft.com/office/drawing/2016/5/11/chartex" xmlns:cx6="http://schemas.microsoft.com/office/drawing/2016/5/12/chartex" xmlns:cx7="http://schemas.microsoft.com/office/drawing/2016/5/13/chartex" xmlns:cx8="http://schemas.microsoft.com/office/drawing/2016/5/14/chartex" xmlns:mc="http://schemas.openxmlformats.org/markup-compatibility/2006" xmlns:aink="http://schemas.microsoft.com/office/drawing/2016/ink" xmlns:am3d="http://schemas.microsoft.com/office/drawing/2017/model3d" xmlns:o="urn:schemas-microsoft-com:office:office" xmlns:r="http://schemas.openxmlformats.org/officeDocument/2006/relationships" xmlns:m="http://schemas.openxmlformats.org/officeDocument/2006/math" xmlns:v="urn:schemas-microsoft-com:vml" xmlns:wp14="http://schemas.microsoft.com/office/word/2010/wordprocessingDrawing" xmlns:wp="http://schemas.openxmlformats.org/drawingml/2006/wordprocessingDrawing" xmlns:w10="urn:schemas-microsoft-com:office:word" xmlns:w="http://schemas.openxmlformats.org/wordprocessingml/2006/main" xmlns:w14="http://schemas.microsoft.com/office/word/2010/wordml" xmlns:w15="http://schemas.microsoft.com/office/word/2012/wordml" xmlns:w16cid="http://schemas.microsoft.com/office/word/2016/wordml/cid" xmlns:w16se="http://schemas.microsoft.com/office/word/2015/wordml/symex" xmlns:wpg="http://schemas.microsoft.com/office/word/2010/wordprocessingGroup" xmlns:wpi="http://schemas.microsoft.com/office/word/2010/wordprocessingInk" xmlns:wne="http://schemas.microsoft.com/office/word/2006/wordml" xmlns:wps="http://schemas.microsoft.com/office/word/2010/wordprocessingShape" mc:Ignorable="w14 w15 w16se w16cid wp14">
-  <w:p>
-    <w:pPr>
-      <w:pStyle w:val="af3"/>
-      <w:pBdr>
-        <w:bottom w:val="single" w:sz="4" w:space="1" w:color="auto"/>
-      </w:pBdr>
-      <w:tabs>
-        <w:tab w:val="clear" w:pos="4153"/>
-        <w:tab w:val="clear" w:pos="8306"/>
-        <w:tab w:val="center" w:pos="4873"/>
-        <w:tab w:val="right" w:pos="9746"/>
-      </w:tabs>
-      <w:jc w:val="both"/>
-      <w:rPr>
-        <w:rFonts w:ascii="宋体" w:hAnsi="宋体"/>
-        <w:lang w:val="zh-CN"/>
-      </w:rPr>
-    </w:pPr>
-    <w:r>
-      <w:rPr>
-        <w:rFonts w:ascii="宋体" w:hAnsi="宋体" w:hint="eastAsia"/>
-        <w:bCs/>
-        <w:kern w:val="28"/>
-        <w:szCs w:val="18"/>
-      </w:rPr>
-      <w:t xml:space="preserve">李 </w:t>
-    </w:r>
-    <w:proofErr w:type="spellStart"/>
-    <w:r>
-      <w:rPr>
-        <w:rFonts w:ascii="宋体" w:hAnsi="宋体" w:hint="eastAsia"/>
-        <w:bCs/>
-        <w:kern w:val="28"/>
-        <w:szCs w:val="18"/>
-      </w:rPr>
-      <w:t>然</w:t>
-    </w:r>
-    <w:r>
-      <w:rPr>
-        <w:rFonts w:ascii="宋体" w:hAnsi="宋体" w:hint="eastAsia"/>
-        <w:lang w:val="zh-CN"/>
-      </w:rPr>
-      <w:t>等</w:t>
-    </w:r>
-    <w:proofErr w:type="spellEnd"/>
-    <w:r>
-      <w:rPr>
-        <w:rFonts w:ascii="宋体" w:hAnsi="宋体" w:hint="eastAsia"/>
-        <w:lang w:val="zh-CN"/>
-      </w:rPr>
-      <w:t>:</w:t>
-    </w:r>
-    <w:r>
-      <w:rPr>
-        <w:rFonts w:ascii="宋体" w:hAnsi="宋体" w:hint="eastAsia"/>
-        <w:lang w:val="zh-CN"/>
-      </w:rPr>
-      <w:t xml:space="preserve"> </w:t>
-    </w:r>
-    <w:proofErr w:type="spellStart"/>
-    <w:r>
-      <w:rPr>
-        <w:rFonts w:ascii="宋体" w:hAnsi="宋体" w:hint="eastAsia"/>
-        <w:bCs/>
-        <w:kern w:val="44"/>
-        <w:szCs w:val="18"/>
-      </w:rPr>
-      <w:t>XXX的微观组织和拉伸性能</w:t>
-    </w:r>
-    <w:proofErr w:type="spellEnd"/>
-    <w:r>
-      <w:rPr>
-        <w:rFonts w:ascii="宋体" w:hAnsi="宋体" w:hint="eastAsia"/>
-        <w:lang w:val="zh-CN"/>
-      </w:rPr>
-      <w:t xml:space="preserve">　</w:t>
-    </w:r>
-    <w:r>
-      <w:rPr>
-        <w:rFonts w:ascii="宋体" w:hAnsi="宋体"/>
-      </w:rPr>
-      <w:tab/>
-    </w:r>
-    <w:r>
-      <w:rPr>
-        <w:rFonts w:ascii="宋体" w:hAnsi="宋体" w:hint="eastAsia"/>
-      </w:rPr>
-      <w:t xml:space="preserve">   </w:t>
-    </w:r>
-    <w:r>
-      <w:rPr>
-        <w:rFonts w:ascii="宋体" w:hAnsi="宋体" w:hint="eastAsia"/>
-      </w:rPr>
-      <w:t xml:space="preserve">                                                                     </w:t>
-    </w:r>
-    <w:r>
-      <w:rPr>
-        <w:rStyle w:val="af2"/>
-        <w:b/>
-      </w:rPr>
-      <w:fldChar w:fldCharType="begin"/>
-    </w:r>
-    <w:r>
-      <w:rPr>
-        <w:rStyle w:val="af2"/>
-        <w:b/>
-      </w:rPr>
-      <w:instrText xml:space="preserve"> PAGE </w:instrText>
-    </w:r>
-    <w:r>
-      <w:rPr>
-        <w:rStyle w:val="af2"/>
-        <w:b/>
-      </w:rPr>
-      <w:fldChar w:fldCharType="separate"/>
-    </w:r>
-    <w:r>
-      <w:rPr>
-        <w:rStyle w:val="af2"/>
-        <w:b/>
-        <w:noProof/>
-      </w:rPr>
-      <w:t>5</w:t>
-    </w:r>
-    <w:r>
-      <w:rPr>
-        <w:rStyle w:val="af2"/>
-        <w:b/>
-      </w:rPr>
-      <w:fldChar w:fldCharType="end"/>
     </w:r>
   </w:p>
 </w:hdr>

</xml_diff>